<commit_message>
Reference links for R package table
Reference links for R package table added. Also made minor notes in R script.
</commit_message>
<xml_diff>
--- a/210621 - AG thesis/Thesis/Graphics/Table S2.docx
+++ b/210621 - AG thesis/Thesis/Graphics/Table S2.docx
@@ -4,23 +4,23 @@
   <w:body>
     <w:tbl>
       <w:tblPr>
-        <w:tblW w:w="8353" w:type="dxa"/>
+        <w:tblW w:w="6960" w:type="dxa"/>
         <w:jc w:val="center"/>
         <w:tblLook w:val="04A0" w:firstRow="1" w:lastRow="0" w:firstColumn="1" w:lastColumn="0" w:noHBand="0" w:noVBand="1"/>
       </w:tblPr>
       <w:tblGrid>
-        <w:gridCol w:w="2352"/>
-        <w:gridCol w:w="1992"/>
-        <w:gridCol w:w="4009"/>
+        <w:gridCol w:w="1729"/>
+        <w:gridCol w:w="1468"/>
+        <w:gridCol w:w="3763"/>
       </w:tblGrid>
       <w:tr>
         <w:trPr>
-          <w:trHeight w:val="359"/>
+          <w:trHeight w:val="288"/>
           <w:jc w:val="center"/>
         </w:trPr>
         <w:tc>
           <w:tcPr>
-            <w:tcW w:w="2352" w:type="dxa"/>
+            <w:tcW w:w="1925" w:type="dxa"/>
             <w:tcBorders>
               <w:top w:val="single" w:sz="4" w:space="0" w:color="auto"/>
               <w:left w:val="single" w:sz="4" w:space="0" w:color="auto"/>
@@ -28,7 +28,6 @@
               <w:right w:val="single" w:sz="4" w:space="0" w:color="auto"/>
             </w:tcBorders>
             <w:shd w:val="clear" w:color="auto" w:fill="auto"/>
-            <w:noWrap/>
             <w:vAlign w:val="center"/>
             <w:hideMark/>
           </w:tcPr>
@@ -62,7 +61,7 @@
         </w:tc>
         <w:tc>
           <w:tcPr>
-            <w:tcW w:w="1992" w:type="dxa"/>
+            <w:tcW w:w="1628" w:type="dxa"/>
             <w:tcBorders>
               <w:top w:val="single" w:sz="4" w:space="0" w:color="auto"/>
               <w:left w:val="nil"/>
@@ -70,7 +69,6 @@
               <w:right w:val="single" w:sz="4" w:space="0" w:color="auto"/>
             </w:tcBorders>
             <w:shd w:val="clear" w:color="auto" w:fill="auto"/>
-            <w:noWrap/>
             <w:vAlign w:val="center"/>
             <w:hideMark/>
           </w:tcPr>
@@ -104,7 +102,7 @@
         </w:tc>
         <w:tc>
           <w:tcPr>
-            <w:tcW w:w="4009" w:type="dxa"/>
+            <w:tcW w:w="3407" w:type="dxa"/>
             <w:tcBorders>
               <w:top w:val="single" w:sz="4" w:space="0" w:color="auto"/>
               <w:left w:val="nil"/>
@@ -112,7 +110,6 @@
               <w:right w:val="single" w:sz="4" w:space="0" w:color="auto"/>
             </w:tcBorders>
             <w:shd w:val="clear" w:color="auto" w:fill="auto"/>
-            <w:noWrap/>
             <w:vAlign w:val="center"/>
             <w:hideMark/>
           </w:tcPr>
@@ -147,12 +144,12 @@
       </w:tr>
       <w:tr>
         <w:trPr>
-          <w:trHeight w:val="359"/>
+          <w:trHeight w:val="576"/>
           <w:jc w:val="center"/>
         </w:trPr>
         <w:tc>
           <w:tcPr>
-            <w:tcW w:w="2352" w:type="dxa"/>
+            <w:tcW w:w="1925" w:type="dxa"/>
             <w:tcBorders>
               <w:top w:val="nil"/>
               <w:left w:val="single" w:sz="4" w:space="0" w:color="auto"/>
@@ -160,8 +157,7 @@
               <w:right w:val="single" w:sz="4" w:space="0" w:color="auto"/>
             </w:tcBorders>
             <w:shd w:val="clear" w:color="auto" w:fill="auto"/>
-            <w:noWrap/>
-            <w:vAlign w:val="center"/>
+            <w:vAlign w:val="bottom"/>
             <w:hideMark/>
           </w:tcPr>
           <w:p>
@@ -192,16 +188,15 @@
         </w:tc>
         <w:tc>
           <w:tcPr>
-            <w:tcW w:w="1992" w:type="dxa"/>
-            <w:tcBorders>
-              <w:top w:val="nil"/>
-              <w:left w:val="nil"/>
-              <w:bottom w:val="single" w:sz="4" w:space="0" w:color="auto"/>
-              <w:right w:val="single" w:sz="4" w:space="0" w:color="auto"/>
-            </w:tcBorders>
-            <w:shd w:val="clear" w:color="auto" w:fill="auto"/>
-            <w:noWrap/>
-            <w:vAlign w:val="center"/>
+            <w:tcW w:w="1628" w:type="dxa"/>
+            <w:tcBorders>
+              <w:top w:val="nil"/>
+              <w:left w:val="nil"/>
+              <w:bottom w:val="single" w:sz="4" w:space="0" w:color="auto"/>
+              <w:right w:val="single" w:sz="4" w:space="0" w:color="auto"/>
+            </w:tcBorders>
+            <w:shd w:val="clear" w:color="auto" w:fill="auto"/>
+            <w:vAlign w:val="bottom"/>
             <w:hideMark/>
           </w:tcPr>
           <w:p>
@@ -230,51 +225,50 @@
         </w:tc>
         <w:tc>
           <w:tcPr>
-            <w:tcW w:w="4009" w:type="dxa"/>
-            <w:tcBorders>
-              <w:top w:val="nil"/>
-              <w:left w:val="nil"/>
-              <w:bottom w:val="single" w:sz="4" w:space="0" w:color="auto"/>
-              <w:right w:val="single" w:sz="4" w:space="0" w:color="auto"/>
-            </w:tcBorders>
-            <w:shd w:val="clear" w:color="auto" w:fill="auto"/>
-            <w:noWrap/>
-            <w:vAlign w:val="center"/>
-            <w:hideMark/>
-          </w:tcPr>
-          <w:p>
-            <w:pPr>
-              <w:spacing w:after="0" w:line="240" w:lineRule="auto"/>
-              <w:jc w:val="center"/>
-              <w:rPr>
-                <w:rFonts w:ascii="Times New Roman" w:eastAsia="Times New Roman" w:hAnsi="Times New Roman" w:cs="Times New Roman"/>
-                <w:color w:val="000000"/>
-                <w:sz w:val="24"/>
-                <w:szCs w:val="24"/>
-                <w:lang w:eastAsia="en-CA"/>
-              </w:rPr>
-            </w:pPr>
-            <w:r>
-              <w:rPr>
-                <w:rFonts w:ascii="Times New Roman" w:eastAsia="Times New Roman" w:hAnsi="Times New Roman" w:cs="Times New Roman"/>
-                <w:color w:val="000000"/>
-                <w:sz w:val="24"/>
-                <w:szCs w:val="24"/>
-                <w:lang w:eastAsia="en-CA"/>
-              </w:rPr>
-              <w:t>[Wickham et al., 2021a]</w:t>
+            <w:tcW w:w="3407" w:type="dxa"/>
+            <w:tcBorders>
+              <w:top w:val="nil"/>
+              <w:left w:val="nil"/>
+              <w:bottom w:val="single" w:sz="4" w:space="0" w:color="auto"/>
+              <w:right w:val="single" w:sz="4" w:space="0" w:color="auto"/>
+            </w:tcBorders>
+            <w:shd w:val="clear" w:color="auto" w:fill="auto"/>
+            <w:vAlign w:val="bottom"/>
+            <w:hideMark/>
+          </w:tcPr>
+          <w:p>
+            <w:pPr>
+              <w:spacing w:after="0" w:line="240" w:lineRule="auto"/>
+              <w:jc w:val="center"/>
+              <w:rPr>
+                <w:rFonts w:ascii="Times New Roman" w:eastAsia="Times New Roman" w:hAnsi="Times New Roman" w:cs="Times New Roman"/>
+                <w:color w:val="000000"/>
+                <w:sz w:val="24"/>
+                <w:szCs w:val="24"/>
+                <w:lang w:eastAsia="en-CA"/>
+              </w:rPr>
+            </w:pPr>
+            <w:r>
+              <w:rPr>
+                <w:rFonts w:ascii="Times New Roman" w:eastAsia="Times New Roman" w:hAnsi="Times New Roman" w:cs="Times New Roman"/>
+                <w:color w:val="000000"/>
+                <w:sz w:val="24"/>
+                <w:szCs w:val="24"/>
+                <w:lang w:eastAsia="en-CA"/>
+              </w:rPr>
+              <w:t>[Wickham et al., 2021a] - https://CRAN.R-project.org/package=devtools</w:t>
             </w:r>
           </w:p>
         </w:tc>
       </w:tr>
       <w:tr>
         <w:trPr>
-          <w:trHeight w:val="359"/>
+          <w:trHeight w:val="576"/>
           <w:jc w:val="center"/>
         </w:trPr>
         <w:tc>
           <w:tcPr>
-            <w:tcW w:w="2352" w:type="dxa"/>
+            <w:tcW w:w="1925" w:type="dxa"/>
             <w:tcBorders>
               <w:top w:val="nil"/>
               <w:left w:val="single" w:sz="4" w:space="0" w:color="auto"/>
@@ -282,8 +276,7 @@
               <w:right w:val="single" w:sz="4" w:space="0" w:color="auto"/>
             </w:tcBorders>
             <w:shd w:val="clear" w:color="auto" w:fill="auto"/>
-            <w:noWrap/>
-            <w:vAlign w:val="center"/>
+            <w:vAlign w:val="bottom"/>
             <w:hideMark/>
           </w:tcPr>
           <w:p>
@@ -314,16 +307,15 @@
         </w:tc>
         <w:tc>
           <w:tcPr>
-            <w:tcW w:w="1992" w:type="dxa"/>
-            <w:tcBorders>
-              <w:top w:val="nil"/>
-              <w:left w:val="nil"/>
-              <w:bottom w:val="single" w:sz="4" w:space="0" w:color="auto"/>
-              <w:right w:val="single" w:sz="4" w:space="0" w:color="auto"/>
-            </w:tcBorders>
-            <w:shd w:val="clear" w:color="auto" w:fill="auto"/>
-            <w:noWrap/>
-            <w:vAlign w:val="center"/>
+            <w:tcW w:w="1628" w:type="dxa"/>
+            <w:tcBorders>
+              <w:top w:val="nil"/>
+              <w:left w:val="nil"/>
+              <w:bottom w:val="single" w:sz="4" w:space="0" w:color="auto"/>
+              <w:right w:val="single" w:sz="4" w:space="0" w:color="auto"/>
+            </w:tcBorders>
+            <w:shd w:val="clear" w:color="auto" w:fill="auto"/>
+            <w:vAlign w:val="bottom"/>
             <w:hideMark/>
           </w:tcPr>
           <w:p>
@@ -352,51 +344,50 @@
         </w:tc>
         <w:tc>
           <w:tcPr>
-            <w:tcW w:w="4009" w:type="dxa"/>
-            <w:tcBorders>
-              <w:top w:val="nil"/>
-              <w:left w:val="nil"/>
-              <w:bottom w:val="single" w:sz="4" w:space="0" w:color="auto"/>
-              <w:right w:val="single" w:sz="4" w:space="0" w:color="auto"/>
-            </w:tcBorders>
-            <w:shd w:val="clear" w:color="auto" w:fill="auto"/>
-            <w:noWrap/>
-            <w:vAlign w:val="center"/>
-            <w:hideMark/>
-          </w:tcPr>
-          <w:p>
-            <w:pPr>
-              <w:spacing w:after="0" w:line="240" w:lineRule="auto"/>
-              <w:jc w:val="center"/>
-              <w:rPr>
-                <w:rFonts w:ascii="Times New Roman" w:eastAsia="Times New Roman" w:hAnsi="Times New Roman" w:cs="Times New Roman"/>
-                <w:color w:val="000000"/>
-                <w:sz w:val="24"/>
-                <w:szCs w:val="24"/>
-                <w:lang w:eastAsia="en-CA"/>
-              </w:rPr>
-            </w:pPr>
-            <w:r>
-              <w:rPr>
-                <w:rFonts w:ascii="Times New Roman" w:eastAsia="Times New Roman" w:hAnsi="Times New Roman" w:cs="Times New Roman"/>
-                <w:color w:val="000000"/>
-                <w:sz w:val="24"/>
-                <w:szCs w:val="24"/>
-                <w:lang w:eastAsia="en-CA"/>
-              </w:rPr>
-              <w:t>[Wickham et al., 2021b]</w:t>
+            <w:tcW w:w="3407" w:type="dxa"/>
+            <w:tcBorders>
+              <w:top w:val="nil"/>
+              <w:left w:val="nil"/>
+              <w:bottom w:val="single" w:sz="4" w:space="0" w:color="auto"/>
+              <w:right w:val="single" w:sz="4" w:space="0" w:color="auto"/>
+            </w:tcBorders>
+            <w:shd w:val="clear" w:color="auto" w:fill="auto"/>
+            <w:vAlign w:val="bottom"/>
+            <w:hideMark/>
+          </w:tcPr>
+          <w:p>
+            <w:pPr>
+              <w:spacing w:after="0" w:line="240" w:lineRule="auto"/>
+              <w:jc w:val="center"/>
+              <w:rPr>
+                <w:rFonts w:ascii="Times New Roman" w:eastAsia="Times New Roman" w:hAnsi="Times New Roman" w:cs="Times New Roman"/>
+                <w:color w:val="000000"/>
+                <w:sz w:val="24"/>
+                <w:szCs w:val="24"/>
+                <w:lang w:eastAsia="en-CA"/>
+              </w:rPr>
+            </w:pPr>
+            <w:r>
+              <w:rPr>
+                <w:rFonts w:ascii="Times New Roman" w:eastAsia="Times New Roman" w:hAnsi="Times New Roman" w:cs="Times New Roman"/>
+                <w:color w:val="000000"/>
+                <w:sz w:val="24"/>
+                <w:szCs w:val="24"/>
+                <w:lang w:eastAsia="en-CA"/>
+              </w:rPr>
+              <w:t>[Wickham et al., 2021b] - https://CRAN.R-project.org/package=dplyr</w:t>
             </w:r>
           </w:p>
         </w:tc>
       </w:tr>
       <w:tr>
         <w:trPr>
-          <w:trHeight w:val="359"/>
+          <w:trHeight w:val="576"/>
           <w:jc w:val="center"/>
         </w:trPr>
         <w:tc>
           <w:tcPr>
-            <w:tcW w:w="2352" w:type="dxa"/>
+            <w:tcW w:w="1925" w:type="dxa"/>
             <w:tcBorders>
               <w:top w:val="nil"/>
               <w:left w:val="single" w:sz="4" w:space="0" w:color="auto"/>
@@ -404,8 +395,7 @@
               <w:right w:val="single" w:sz="4" w:space="0" w:color="auto"/>
             </w:tcBorders>
             <w:shd w:val="clear" w:color="auto" w:fill="auto"/>
-            <w:noWrap/>
-            <w:vAlign w:val="center"/>
+            <w:vAlign w:val="bottom"/>
             <w:hideMark/>
           </w:tcPr>
           <w:p>
@@ -434,16 +424,15 @@
         </w:tc>
         <w:tc>
           <w:tcPr>
-            <w:tcW w:w="1992" w:type="dxa"/>
-            <w:tcBorders>
-              <w:top w:val="nil"/>
-              <w:left w:val="nil"/>
-              <w:bottom w:val="single" w:sz="4" w:space="0" w:color="auto"/>
-              <w:right w:val="single" w:sz="4" w:space="0" w:color="auto"/>
-            </w:tcBorders>
-            <w:shd w:val="clear" w:color="auto" w:fill="auto"/>
-            <w:noWrap/>
-            <w:vAlign w:val="center"/>
+            <w:tcW w:w="1628" w:type="dxa"/>
+            <w:tcBorders>
+              <w:top w:val="nil"/>
+              <w:left w:val="nil"/>
+              <w:bottom w:val="single" w:sz="4" w:space="0" w:color="auto"/>
+              <w:right w:val="single" w:sz="4" w:space="0" w:color="auto"/>
+            </w:tcBorders>
+            <w:shd w:val="clear" w:color="auto" w:fill="auto"/>
+            <w:vAlign w:val="bottom"/>
             <w:hideMark/>
           </w:tcPr>
           <w:p>
@@ -472,16 +461,15 @@
         </w:tc>
         <w:tc>
           <w:tcPr>
-            <w:tcW w:w="4009" w:type="dxa"/>
-            <w:tcBorders>
-              <w:top w:val="nil"/>
-              <w:left w:val="nil"/>
-              <w:bottom w:val="single" w:sz="4" w:space="0" w:color="auto"/>
-              <w:right w:val="single" w:sz="4" w:space="0" w:color="auto"/>
-            </w:tcBorders>
-            <w:shd w:val="clear" w:color="auto" w:fill="auto"/>
-            <w:noWrap/>
-            <w:vAlign w:val="center"/>
+            <w:tcW w:w="3407" w:type="dxa"/>
+            <w:tcBorders>
+              <w:top w:val="nil"/>
+              <w:left w:val="nil"/>
+              <w:bottom w:val="single" w:sz="4" w:space="0" w:color="auto"/>
+              <w:right w:val="single" w:sz="4" w:space="0" w:color="auto"/>
+            </w:tcBorders>
+            <w:shd w:val="clear" w:color="auto" w:fill="auto"/>
+            <w:vAlign w:val="bottom"/>
             <w:hideMark/>
           </w:tcPr>
           <w:p>
@@ -526,19 +514,19 @@
                 <w:szCs w:val="24"/>
                 <w:lang w:eastAsia="en-CA"/>
               </w:rPr>
-              <w:t xml:space="preserve"> and Croissant, 2010]</w:t>
+              <w:t xml:space="preserve"> and Croissant, 2010] - https://doi.org/10.18637/jss.v034.i01</w:t>
             </w:r>
           </w:p>
         </w:tc>
       </w:tr>
       <w:tr>
         <w:trPr>
-          <w:trHeight w:val="359"/>
+          <w:trHeight w:val="864"/>
           <w:jc w:val="center"/>
         </w:trPr>
         <w:tc>
           <w:tcPr>
-            <w:tcW w:w="2352" w:type="dxa"/>
+            <w:tcW w:w="1925" w:type="dxa"/>
             <w:tcBorders>
               <w:top w:val="nil"/>
               <w:left w:val="single" w:sz="4" w:space="0" w:color="auto"/>
@@ -546,8 +534,7 @@
               <w:right w:val="single" w:sz="4" w:space="0" w:color="auto"/>
             </w:tcBorders>
             <w:shd w:val="clear" w:color="auto" w:fill="auto"/>
-            <w:noWrap/>
-            <w:vAlign w:val="center"/>
+            <w:vAlign w:val="bottom"/>
             <w:hideMark/>
           </w:tcPr>
           <w:p>
@@ -576,16 +563,15 @@
         </w:tc>
         <w:tc>
           <w:tcPr>
-            <w:tcW w:w="1992" w:type="dxa"/>
-            <w:tcBorders>
-              <w:top w:val="nil"/>
-              <w:left w:val="nil"/>
-              <w:bottom w:val="single" w:sz="4" w:space="0" w:color="auto"/>
-              <w:right w:val="single" w:sz="4" w:space="0" w:color="auto"/>
-            </w:tcBorders>
-            <w:shd w:val="clear" w:color="auto" w:fill="auto"/>
-            <w:noWrap/>
-            <w:vAlign w:val="center"/>
+            <w:tcW w:w="1628" w:type="dxa"/>
+            <w:tcBorders>
+              <w:top w:val="nil"/>
+              <w:left w:val="nil"/>
+              <w:bottom w:val="single" w:sz="4" w:space="0" w:color="auto"/>
+              <w:right w:val="single" w:sz="4" w:space="0" w:color="auto"/>
+            </w:tcBorders>
+            <w:shd w:val="clear" w:color="auto" w:fill="auto"/>
+            <w:vAlign w:val="bottom"/>
             <w:hideMark/>
           </w:tcPr>
           <w:p>
@@ -614,51 +600,50 @@
         </w:tc>
         <w:tc>
           <w:tcPr>
-            <w:tcW w:w="4009" w:type="dxa"/>
-            <w:tcBorders>
-              <w:top w:val="nil"/>
-              <w:left w:val="nil"/>
-              <w:bottom w:val="single" w:sz="4" w:space="0" w:color="auto"/>
-              <w:right w:val="single" w:sz="4" w:space="0" w:color="auto"/>
-            </w:tcBorders>
-            <w:shd w:val="clear" w:color="auto" w:fill="auto"/>
-            <w:noWrap/>
-            <w:vAlign w:val="center"/>
-            <w:hideMark/>
-          </w:tcPr>
-          <w:p>
-            <w:pPr>
-              <w:spacing w:after="0" w:line="240" w:lineRule="auto"/>
-              <w:jc w:val="center"/>
-              <w:rPr>
-                <w:rFonts w:ascii="Times New Roman" w:eastAsia="Times New Roman" w:hAnsi="Times New Roman" w:cs="Times New Roman"/>
-                <w:color w:val="000000"/>
-                <w:sz w:val="24"/>
-                <w:szCs w:val="24"/>
-                <w:lang w:eastAsia="en-CA"/>
-              </w:rPr>
-            </w:pPr>
-            <w:r>
-              <w:rPr>
-                <w:rFonts w:ascii="Times New Roman" w:eastAsia="Times New Roman" w:hAnsi="Times New Roman" w:cs="Times New Roman"/>
-                <w:color w:val="000000"/>
-                <w:sz w:val="24"/>
-                <w:szCs w:val="24"/>
-                <w:lang w:eastAsia="en-CA"/>
-              </w:rPr>
-              <w:t>[Wickham, 2016]</w:t>
+            <w:tcW w:w="3407" w:type="dxa"/>
+            <w:tcBorders>
+              <w:top w:val="nil"/>
+              <w:left w:val="nil"/>
+              <w:bottom w:val="single" w:sz="4" w:space="0" w:color="auto"/>
+              <w:right w:val="single" w:sz="4" w:space="0" w:color="auto"/>
+            </w:tcBorders>
+            <w:shd w:val="clear" w:color="auto" w:fill="auto"/>
+            <w:vAlign w:val="bottom"/>
+            <w:hideMark/>
+          </w:tcPr>
+          <w:p>
+            <w:pPr>
+              <w:spacing w:after="0" w:line="240" w:lineRule="auto"/>
+              <w:jc w:val="center"/>
+              <w:rPr>
+                <w:rFonts w:ascii="Times New Roman" w:eastAsia="Times New Roman" w:hAnsi="Times New Roman" w:cs="Times New Roman"/>
+                <w:color w:val="000000"/>
+                <w:sz w:val="24"/>
+                <w:szCs w:val="24"/>
+                <w:lang w:eastAsia="en-CA"/>
+              </w:rPr>
+            </w:pPr>
+            <w:r>
+              <w:rPr>
+                <w:rFonts w:ascii="Times New Roman" w:eastAsia="Times New Roman" w:hAnsi="Times New Roman" w:cs="Times New Roman"/>
+                <w:color w:val="000000"/>
+                <w:sz w:val="24"/>
+                <w:szCs w:val="24"/>
+                <w:lang w:eastAsia="en-CA"/>
+              </w:rPr>
+              <w:t>[Wickham, 2016] - Book: ggplot2: Elegant Graphics for Data Analysis. Springer-Verlag New York, 2016.</w:t>
             </w:r>
           </w:p>
         </w:tc>
       </w:tr>
       <w:tr>
         <w:trPr>
-          <w:trHeight w:val="359"/>
+          <w:trHeight w:val="864"/>
           <w:jc w:val="center"/>
         </w:trPr>
         <w:tc>
           <w:tcPr>
-            <w:tcW w:w="2352" w:type="dxa"/>
+            <w:tcW w:w="1925" w:type="dxa"/>
             <w:tcBorders>
               <w:top w:val="nil"/>
               <w:left w:val="single" w:sz="4" w:space="0" w:color="auto"/>
@@ -666,8 +651,7 @@
               <w:right w:val="single" w:sz="4" w:space="0" w:color="auto"/>
             </w:tcBorders>
             <w:shd w:val="clear" w:color="auto" w:fill="auto"/>
-            <w:noWrap/>
-            <w:vAlign w:val="center"/>
+            <w:vAlign w:val="bottom"/>
             <w:hideMark/>
           </w:tcPr>
           <w:p>
@@ -696,16 +680,15 @@
         </w:tc>
         <w:tc>
           <w:tcPr>
-            <w:tcW w:w="1992" w:type="dxa"/>
-            <w:tcBorders>
-              <w:top w:val="nil"/>
-              <w:left w:val="nil"/>
-              <w:bottom w:val="single" w:sz="4" w:space="0" w:color="auto"/>
-              <w:right w:val="single" w:sz="4" w:space="0" w:color="auto"/>
-            </w:tcBorders>
-            <w:shd w:val="clear" w:color="auto" w:fill="auto"/>
-            <w:noWrap/>
-            <w:vAlign w:val="center"/>
+            <w:tcW w:w="1628" w:type="dxa"/>
+            <w:tcBorders>
+              <w:top w:val="nil"/>
+              <w:left w:val="nil"/>
+              <w:bottom w:val="single" w:sz="4" w:space="0" w:color="auto"/>
+              <w:right w:val="single" w:sz="4" w:space="0" w:color="auto"/>
+            </w:tcBorders>
+            <w:shd w:val="clear" w:color="auto" w:fill="auto"/>
+            <w:vAlign w:val="bottom"/>
             <w:hideMark/>
           </w:tcPr>
           <w:p>
@@ -734,51 +717,50 @@
         </w:tc>
         <w:tc>
           <w:tcPr>
-            <w:tcW w:w="4009" w:type="dxa"/>
-            <w:tcBorders>
-              <w:top w:val="nil"/>
-              <w:left w:val="nil"/>
-              <w:bottom w:val="single" w:sz="4" w:space="0" w:color="auto"/>
-              <w:right w:val="single" w:sz="4" w:space="0" w:color="auto"/>
-            </w:tcBorders>
-            <w:shd w:val="clear" w:color="auto" w:fill="auto"/>
-            <w:noWrap/>
-            <w:vAlign w:val="center"/>
-            <w:hideMark/>
-          </w:tcPr>
-          <w:p>
-            <w:pPr>
-              <w:spacing w:after="0" w:line="240" w:lineRule="auto"/>
-              <w:jc w:val="center"/>
-              <w:rPr>
-                <w:rFonts w:ascii="Times New Roman" w:eastAsia="Times New Roman" w:hAnsi="Times New Roman" w:cs="Times New Roman"/>
-                <w:color w:val="000000"/>
-                <w:sz w:val="24"/>
-                <w:szCs w:val="24"/>
-                <w:lang w:eastAsia="en-CA"/>
-              </w:rPr>
-            </w:pPr>
-            <w:r>
-              <w:rPr>
-                <w:rFonts w:ascii="Times New Roman" w:eastAsia="Times New Roman" w:hAnsi="Times New Roman" w:cs="Times New Roman"/>
-                <w:color w:val="000000"/>
-                <w:sz w:val="24"/>
-                <w:szCs w:val="24"/>
-                <w:lang w:eastAsia="en-CA"/>
-              </w:rPr>
-              <w:t>[Sarkar, 2008]</w:t>
+            <w:tcW w:w="3407" w:type="dxa"/>
+            <w:tcBorders>
+              <w:top w:val="nil"/>
+              <w:left w:val="nil"/>
+              <w:bottom w:val="single" w:sz="4" w:space="0" w:color="auto"/>
+              <w:right w:val="single" w:sz="4" w:space="0" w:color="auto"/>
+            </w:tcBorders>
+            <w:shd w:val="clear" w:color="auto" w:fill="auto"/>
+            <w:vAlign w:val="bottom"/>
+            <w:hideMark/>
+          </w:tcPr>
+          <w:p>
+            <w:pPr>
+              <w:spacing w:after="0" w:line="240" w:lineRule="auto"/>
+              <w:jc w:val="center"/>
+              <w:rPr>
+                <w:rFonts w:ascii="Times New Roman" w:eastAsia="Times New Roman" w:hAnsi="Times New Roman" w:cs="Times New Roman"/>
+                <w:color w:val="000000"/>
+                <w:sz w:val="24"/>
+                <w:szCs w:val="24"/>
+                <w:lang w:eastAsia="en-CA"/>
+              </w:rPr>
+            </w:pPr>
+            <w:r>
+              <w:rPr>
+                <w:rFonts w:ascii="Times New Roman" w:eastAsia="Times New Roman" w:hAnsi="Times New Roman" w:cs="Times New Roman"/>
+                <w:color w:val="000000"/>
+                <w:sz w:val="24"/>
+                <w:szCs w:val="24"/>
+                <w:lang w:eastAsia="en-CA"/>
+              </w:rPr>
+              <w:t>[Sarkar, 2008] - Book: Lattice: Multivariate Data Visualization with R. Springer, New York. ISBN 978-0-387-75968-5</w:t>
             </w:r>
           </w:p>
         </w:tc>
       </w:tr>
       <w:tr>
         <w:trPr>
-          <w:trHeight w:val="359"/>
+          <w:trHeight w:val="576"/>
           <w:jc w:val="center"/>
         </w:trPr>
         <w:tc>
           <w:tcPr>
-            <w:tcW w:w="2352" w:type="dxa"/>
+            <w:tcW w:w="1925" w:type="dxa"/>
             <w:tcBorders>
               <w:top w:val="nil"/>
               <w:left w:val="single" w:sz="4" w:space="0" w:color="auto"/>
@@ -786,8 +768,7 @@
               <w:right w:val="single" w:sz="4" w:space="0" w:color="auto"/>
             </w:tcBorders>
             <w:shd w:val="clear" w:color="auto" w:fill="auto"/>
-            <w:noWrap/>
-            <w:vAlign w:val="center"/>
+            <w:vAlign w:val="bottom"/>
             <w:hideMark/>
           </w:tcPr>
           <w:p>
@@ -818,16 +799,15 @@
         </w:tc>
         <w:tc>
           <w:tcPr>
-            <w:tcW w:w="1992" w:type="dxa"/>
-            <w:tcBorders>
-              <w:top w:val="nil"/>
-              <w:left w:val="nil"/>
-              <w:bottom w:val="single" w:sz="4" w:space="0" w:color="auto"/>
-              <w:right w:val="single" w:sz="4" w:space="0" w:color="auto"/>
-            </w:tcBorders>
-            <w:shd w:val="clear" w:color="auto" w:fill="auto"/>
-            <w:noWrap/>
-            <w:vAlign w:val="center"/>
+            <w:tcW w:w="1628" w:type="dxa"/>
+            <w:tcBorders>
+              <w:top w:val="nil"/>
+              <w:left w:val="nil"/>
+              <w:bottom w:val="single" w:sz="4" w:space="0" w:color="auto"/>
+              <w:right w:val="single" w:sz="4" w:space="0" w:color="auto"/>
+            </w:tcBorders>
+            <w:shd w:val="clear" w:color="auto" w:fill="auto"/>
+            <w:vAlign w:val="bottom"/>
             <w:hideMark/>
           </w:tcPr>
           <w:p>
@@ -856,16 +836,15 @@
         </w:tc>
         <w:tc>
           <w:tcPr>
-            <w:tcW w:w="4009" w:type="dxa"/>
-            <w:tcBorders>
-              <w:top w:val="nil"/>
-              <w:left w:val="nil"/>
-              <w:bottom w:val="single" w:sz="4" w:space="0" w:color="auto"/>
-              <w:right w:val="single" w:sz="4" w:space="0" w:color="auto"/>
-            </w:tcBorders>
-            <w:shd w:val="clear" w:color="auto" w:fill="auto"/>
-            <w:noWrap/>
-            <w:vAlign w:val="center"/>
+            <w:tcW w:w="3407" w:type="dxa"/>
+            <w:tcBorders>
+              <w:top w:val="nil"/>
+              <w:left w:val="nil"/>
+              <w:bottom w:val="single" w:sz="4" w:space="0" w:color="auto"/>
+              <w:right w:val="single" w:sz="4" w:space="0" w:color="auto"/>
+            </w:tcBorders>
+            <w:shd w:val="clear" w:color="auto" w:fill="auto"/>
+            <w:vAlign w:val="bottom"/>
             <w:hideMark/>
           </w:tcPr>
           <w:p>
@@ -910,19 +889,19 @@
                 <w:szCs w:val="24"/>
                 <w:lang w:eastAsia="en-CA"/>
               </w:rPr>
-              <w:t xml:space="preserve"> et al., 2021]</w:t>
+              <w:t xml:space="preserve"> et al., 2021] - http://CRAN.R-project.org/package=mvtnorm</w:t>
             </w:r>
           </w:p>
         </w:tc>
       </w:tr>
       <w:tr>
         <w:trPr>
-          <w:trHeight w:val="359"/>
+          <w:trHeight w:val="576"/>
           <w:jc w:val="center"/>
         </w:trPr>
         <w:tc>
           <w:tcPr>
-            <w:tcW w:w="2352" w:type="dxa"/>
+            <w:tcW w:w="1925" w:type="dxa"/>
             <w:tcBorders>
               <w:top w:val="nil"/>
               <w:left w:val="single" w:sz="4" w:space="0" w:color="auto"/>
@@ -930,8 +909,7 @@
               <w:right w:val="single" w:sz="4" w:space="0" w:color="auto"/>
             </w:tcBorders>
             <w:shd w:val="clear" w:color="auto" w:fill="auto"/>
-            <w:noWrap/>
-            <w:vAlign w:val="center"/>
+            <w:vAlign w:val="bottom"/>
             <w:hideMark/>
           </w:tcPr>
           <w:p>
@@ -962,16 +940,15 @@
         </w:tc>
         <w:tc>
           <w:tcPr>
-            <w:tcW w:w="1992" w:type="dxa"/>
-            <w:tcBorders>
-              <w:top w:val="nil"/>
-              <w:left w:val="nil"/>
-              <w:bottom w:val="single" w:sz="4" w:space="0" w:color="auto"/>
-              <w:right w:val="single" w:sz="4" w:space="0" w:color="auto"/>
-            </w:tcBorders>
-            <w:shd w:val="clear" w:color="auto" w:fill="auto"/>
-            <w:noWrap/>
-            <w:vAlign w:val="center"/>
+            <w:tcW w:w="1628" w:type="dxa"/>
+            <w:tcBorders>
+              <w:top w:val="nil"/>
+              <w:left w:val="nil"/>
+              <w:bottom w:val="single" w:sz="4" w:space="0" w:color="auto"/>
+              <w:right w:val="single" w:sz="4" w:space="0" w:color="auto"/>
+            </w:tcBorders>
+            <w:shd w:val="clear" w:color="auto" w:fill="auto"/>
+            <w:vAlign w:val="bottom"/>
             <w:hideMark/>
           </w:tcPr>
           <w:p>
@@ -1000,51 +977,50 @@
         </w:tc>
         <w:tc>
           <w:tcPr>
-            <w:tcW w:w="4009" w:type="dxa"/>
-            <w:tcBorders>
-              <w:top w:val="nil"/>
-              <w:left w:val="nil"/>
-              <w:bottom w:val="single" w:sz="4" w:space="0" w:color="auto"/>
-              <w:right w:val="single" w:sz="4" w:space="0" w:color="auto"/>
-            </w:tcBorders>
-            <w:shd w:val="clear" w:color="auto" w:fill="auto"/>
-            <w:noWrap/>
-            <w:vAlign w:val="center"/>
-            <w:hideMark/>
-          </w:tcPr>
-          <w:p>
-            <w:pPr>
-              <w:spacing w:after="0" w:line="240" w:lineRule="auto"/>
-              <w:jc w:val="center"/>
-              <w:rPr>
-                <w:rFonts w:ascii="Times New Roman" w:eastAsia="Times New Roman" w:hAnsi="Times New Roman" w:cs="Times New Roman"/>
-                <w:color w:val="000000"/>
-                <w:sz w:val="24"/>
-                <w:szCs w:val="24"/>
-                <w:lang w:eastAsia="en-CA"/>
-              </w:rPr>
-            </w:pPr>
-            <w:r>
-              <w:rPr>
-                <w:rFonts w:ascii="Times New Roman" w:eastAsia="Times New Roman" w:hAnsi="Times New Roman" w:cs="Times New Roman"/>
-                <w:color w:val="000000"/>
-                <w:sz w:val="24"/>
-                <w:szCs w:val="24"/>
-                <w:lang w:eastAsia="en-CA"/>
-              </w:rPr>
-              <w:t>[Wickham, 2011]</w:t>
+            <w:tcW w:w="3407" w:type="dxa"/>
+            <w:tcBorders>
+              <w:top w:val="nil"/>
+              <w:left w:val="nil"/>
+              <w:bottom w:val="single" w:sz="4" w:space="0" w:color="auto"/>
+              <w:right w:val="single" w:sz="4" w:space="0" w:color="auto"/>
+            </w:tcBorders>
+            <w:shd w:val="clear" w:color="auto" w:fill="auto"/>
+            <w:vAlign w:val="bottom"/>
+            <w:hideMark/>
+          </w:tcPr>
+          <w:p>
+            <w:pPr>
+              <w:spacing w:after="0" w:line="240" w:lineRule="auto"/>
+              <w:jc w:val="center"/>
+              <w:rPr>
+                <w:rFonts w:ascii="Times New Roman" w:eastAsia="Times New Roman" w:hAnsi="Times New Roman" w:cs="Times New Roman"/>
+                <w:color w:val="000000"/>
+                <w:sz w:val="24"/>
+                <w:szCs w:val="24"/>
+                <w:lang w:eastAsia="en-CA"/>
+              </w:rPr>
+            </w:pPr>
+            <w:r>
+              <w:rPr>
+                <w:rFonts w:ascii="Times New Roman" w:eastAsia="Times New Roman" w:hAnsi="Times New Roman" w:cs="Times New Roman"/>
+                <w:color w:val="000000"/>
+                <w:sz w:val="24"/>
+                <w:szCs w:val="24"/>
+                <w:lang w:eastAsia="en-CA"/>
+              </w:rPr>
+              <w:t>[Wickham, 2011] - http://www.jstatsoft.org/v40/i01/</w:t>
             </w:r>
           </w:p>
         </w:tc>
       </w:tr>
       <w:tr>
         <w:trPr>
-          <w:trHeight w:val="359"/>
+          <w:trHeight w:val="576"/>
           <w:jc w:val="center"/>
         </w:trPr>
         <w:tc>
           <w:tcPr>
-            <w:tcW w:w="2352" w:type="dxa"/>
+            <w:tcW w:w="1925" w:type="dxa"/>
             <w:tcBorders>
               <w:top w:val="nil"/>
               <w:left w:val="single" w:sz="4" w:space="0" w:color="auto"/>
@@ -1052,8 +1028,7 @@
               <w:right w:val="single" w:sz="4" w:space="0" w:color="auto"/>
             </w:tcBorders>
             <w:shd w:val="clear" w:color="auto" w:fill="auto"/>
-            <w:noWrap/>
-            <w:vAlign w:val="center"/>
+            <w:vAlign w:val="bottom"/>
             <w:hideMark/>
           </w:tcPr>
           <w:p>
@@ -1084,16 +1059,15 @@
         </w:tc>
         <w:tc>
           <w:tcPr>
-            <w:tcW w:w="1992" w:type="dxa"/>
-            <w:tcBorders>
-              <w:top w:val="nil"/>
-              <w:left w:val="nil"/>
-              <w:bottom w:val="single" w:sz="4" w:space="0" w:color="auto"/>
-              <w:right w:val="single" w:sz="4" w:space="0" w:color="auto"/>
-            </w:tcBorders>
-            <w:shd w:val="clear" w:color="auto" w:fill="auto"/>
-            <w:noWrap/>
-            <w:vAlign w:val="center"/>
+            <w:tcW w:w="1628" w:type="dxa"/>
+            <w:tcBorders>
+              <w:top w:val="nil"/>
+              <w:left w:val="nil"/>
+              <w:bottom w:val="single" w:sz="4" w:space="0" w:color="auto"/>
+              <w:right w:val="single" w:sz="4" w:space="0" w:color="auto"/>
+            </w:tcBorders>
+            <w:shd w:val="clear" w:color="auto" w:fill="auto"/>
+            <w:vAlign w:val="bottom"/>
             <w:hideMark/>
           </w:tcPr>
           <w:p>
@@ -1122,51 +1096,50 @@
         </w:tc>
         <w:tc>
           <w:tcPr>
-            <w:tcW w:w="4009" w:type="dxa"/>
-            <w:tcBorders>
-              <w:top w:val="nil"/>
-              <w:left w:val="nil"/>
-              <w:bottom w:val="single" w:sz="4" w:space="0" w:color="auto"/>
-              <w:right w:val="single" w:sz="4" w:space="0" w:color="auto"/>
-            </w:tcBorders>
-            <w:shd w:val="clear" w:color="auto" w:fill="auto"/>
-            <w:noWrap/>
-            <w:vAlign w:val="center"/>
-            <w:hideMark/>
-          </w:tcPr>
-          <w:p>
-            <w:pPr>
-              <w:spacing w:after="0" w:line="240" w:lineRule="auto"/>
-              <w:jc w:val="center"/>
-              <w:rPr>
-                <w:rFonts w:ascii="Times New Roman" w:eastAsia="Times New Roman" w:hAnsi="Times New Roman" w:cs="Times New Roman"/>
-                <w:color w:val="000000"/>
-                <w:sz w:val="24"/>
-                <w:szCs w:val="24"/>
-                <w:lang w:eastAsia="en-CA"/>
-              </w:rPr>
-            </w:pPr>
-            <w:r>
-              <w:rPr>
-                <w:rFonts w:ascii="Times New Roman" w:eastAsia="Times New Roman" w:hAnsi="Times New Roman" w:cs="Times New Roman"/>
-                <w:color w:val="000000"/>
-                <w:sz w:val="24"/>
-                <w:szCs w:val="24"/>
-                <w:lang w:eastAsia="en-CA"/>
-              </w:rPr>
-              <w:t>[Wickham and Bryan, 2019]</w:t>
+            <w:tcW w:w="3407" w:type="dxa"/>
+            <w:tcBorders>
+              <w:top w:val="nil"/>
+              <w:left w:val="nil"/>
+              <w:bottom w:val="single" w:sz="4" w:space="0" w:color="auto"/>
+              <w:right w:val="single" w:sz="4" w:space="0" w:color="auto"/>
+            </w:tcBorders>
+            <w:shd w:val="clear" w:color="auto" w:fill="auto"/>
+            <w:vAlign w:val="bottom"/>
+            <w:hideMark/>
+          </w:tcPr>
+          <w:p>
+            <w:pPr>
+              <w:spacing w:after="0" w:line="240" w:lineRule="auto"/>
+              <w:jc w:val="center"/>
+              <w:rPr>
+                <w:rFonts w:ascii="Times New Roman" w:eastAsia="Times New Roman" w:hAnsi="Times New Roman" w:cs="Times New Roman"/>
+                <w:color w:val="000000"/>
+                <w:sz w:val="24"/>
+                <w:szCs w:val="24"/>
+                <w:lang w:eastAsia="en-CA"/>
+              </w:rPr>
+            </w:pPr>
+            <w:r>
+              <w:rPr>
+                <w:rFonts w:ascii="Times New Roman" w:eastAsia="Times New Roman" w:hAnsi="Times New Roman" w:cs="Times New Roman"/>
+                <w:color w:val="000000"/>
+                <w:sz w:val="24"/>
+                <w:szCs w:val="24"/>
+                <w:lang w:eastAsia="en-CA"/>
+              </w:rPr>
+              <w:t>[Wickham and Bryan, 2019] - https://CRAN.R-project.org/package=readxl</w:t>
             </w:r>
           </w:p>
         </w:tc>
       </w:tr>
       <w:tr>
         <w:trPr>
-          <w:trHeight w:val="359"/>
+          <w:trHeight w:val="576"/>
           <w:jc w:val="center"/>
         </w:trPr>
         <w:tc>
           <w:tcPr>
-            <w:tcW w:w="2352" w:type="dxa"/>
+            <w:tcW w:w="1925" w:type="dxa"/>
             <w:tcBorders>
               <w:top w:val="nil"/>
               <w:left w:val="single" w:sz="4" w:space="0" w:color="auto"/>
@@ -1174,8 +1147,7 @@
               <w:right w:val="single" w:sz="4" w:space="0" w:color="auto"/>
             </w:tcBorders>
             <w:shd w:val="clear" w:color="auto" w:fill="auto"/>
-            <w:noWrap/>
-            <w:vAlign w:val="center"/>
+            <w:vAlign w:val="bottom"/>
             <w:hideMark/>
           </w:tcPr>
           <w:p>
@@ -1204,16 +1176,15 @@
         </w:tc>
         <w:tc>
           <w:tcPr>
-            <w:tcW w:w="1992" w:type="dxa"/>
-            <w:tcBorders>
-              <w:top w:val="nil"/>
-              <w:left w:val="nil"/>
-              <w:bottom w:val="single" w:sz="4" w:space="0" w:color="auto"/>
-              <w:right w:val="single" w:sz="4" w:space="0" w:color="auto"/>
-            </w:tcBorders>
-            <w:shd w:val="clear" w:color="auto" w:fill="auto"/>
-            <w:noWrap/>
-            <w:vAlign w:val="center"/>
+            <w:tcW w:w="1628" w:type="dxa"/>
+            <w:tcBorders>
+              <w:top w:val="nil"/>
+              <w:left w:val="nil"/>
+              <w:bottom w:val="single" w:sz="4" w:space="0" w:color="auto"/>
+              <w:right w:val="single" w:sz="4" w:space="0" w:color="auto"/>
+            </w:tcBorders>
+            <w:shd w:val="clear" w:color="auto" w:fill="auto"/>
+            <w:vAlign w:val="bottom"/>
             <w:hideMark/>
           </w:tcPr>
           <w:p>
@@ -1242,51 +1213,50 @@
         </w:tc>
         <w:tc>
           <w:tcPr>
-            <w:tcW w:w="4009" w:type="dxa"/>
-            <w:tcBorders>
-              <w:top w:val="nil"/>
-              <w:left w:val="nil"/>
-              <w:bottom w:val="single" w:sz="4" w:space="0" w:color="auto"/>
-              <w:right w:val="single" w:sz="4" w:space="0" w:color="auto"/>
-            </w:tcBorders>
-            <w:shd w:val="clear" w:color="auto" w:fill="auto"/>
-            <w:noWrap/>
-            <w:vAlign w:val="center"/>
-            <w:hideMark/>
-          </w:tcPr>
-          <w:p>
-            <w:pPr>
-              <w:spacing w:after="0" w:line="240" w:lineRule="auto"/>
-              <w:jc w:val="center"/>
-              <w:rPr>
-                <w:rFonts w:ascii="Times New Roman" w:eastAsia="Times New Roman" w:hAnsi="Times New Roman" w:cs="Times New Roman"/>
-                <w:color w:val="000000"/>
-                <w:sz w:val="24"/>
-                <w:szCs w:val="24"/>
-                <w:lang w:eastAsia="en-CA"/>
-              </w:rPr>
-            </w:pPr>
-            <w:r>
-              <w:rPr>
-                <w:rFonts w:ascii="Times New Roman" w:eastAsia="Times New Roman" w:hAnsi="Times New Roman" w:cs="Times New Roman"/>
-                <w:color w:val="000000"/>
-                <w:sz w:val="24"/>
-                <w:szCs w:val="24"/>
-                <w:lang w:eastAsia="en-CA"/>
-              </w:rPr>
-              <w:t>[Makowski et al., 2020]</w:t>
+            <w:tcW w:w="3407" w:type="dxa"/>
+            <w:tcBorders>
+              <w:top w:val="nil"/>
+              <w:left w:val="nil"/>
+              <w:bottom w:val="single" w:sz="4" w:space="0" w:color="auto"/>
+              <w:right w:val="single" w:sz="4" w:space="0" w:color="auto"/>
+            </w:tcBorders>
+            <w:shd w:val="clear" w:color="auto" w:fill="auto"/>
+            <w:vAlign w:val="bottom"/>
+            <w:hideMark/>
+          </w:tcPr>
+          <w:p>
+            <w:pPr>
+              <w:spacing w:after="0" w:line="240" w:lineRule="auto"/>
+              <w:jc w:val="center"/>
+              <w:rPr>
+                <w:rFonts w:ascii="Times New Roman" w:eastAsia="Times New Roman" w:hAnsi="Times New Roman" w:cs="Times New Roman"/>
+                <w:color w:val="000000"/>
+                <w:sz w:val="24"/>
+                <w:szCs w:val="24"/>
+                <w:lang w:eastAsia="en-CA"/>
+              </w:rPr>
+            </w:pPr>
+            <w:r>
+              <w:rPr>
+                <w:rFonts w:ascii="Times New Roman" w:eastAsia="Times New Roman" w:hAnsi="Times New Roman" w:cs="Times New Roman"/>
+                <w:color w:val="000000"/>
+                <w:sz w:val="24"/>
+                <w:szCs w:val="24"/>
+                <w:lang w:eastAsia="en-CA"/>
+              </w:rPr>
+              <w:t>[Makowski et al., 2020] - https://github.com/easystats/report</w:t>
             </w:r>
           </w:p>
         </w:tc>
       </w:tr>
       <w:tr>
         <w:trPr>
-          <w:trHeight w:val="359"/>
+          <w:trHeight w:val="576"/>
           <w:jc w:val="center"/>
         </w:trPr>
         <w:tc>
           <w:tcPr>
-            <w:tcW w:w="2352" w:type="dxa"/>
+            <w:tcW w:w="1925" w:type="dxa"/>
             <w:tcBorders>
               <w:top w:val="nil"/>
               <w:left w:val="single" w:sz="4" w:space="0" w:color="auto"/>
@@ -1294,8 +1264,7 @@
               <w:right w:val="single" w:sz="4" w:space="0" w:color="auto"/>
             </w:tcBorders>
             <w:shd w:val="clear" w:color="auto" w:fill="auto"/>
-            <w:noWrap/>
-            <w:vAlign w:val="center"/>
+            <w:vAlign w:val="bottom"/>
             <w:hideMark/>
           </w:tcPr>
           <w:p>
@@ -1326,16 +1295,15 @@
         </w:tc>
         <w:tc>
           <w:tcPr>
-            <w:tcW w:w="1992" w:type="dxa"/>
-            <w:tcBorders>
-              <w:top w:val="nil"/>
-              <w:left w:val="nil"/>
-              <w:bottom w:val="single" w:sz="4" w:space="0" w:color="auto"/>
-              <w:right w:val="single" w:sz="4" w:space="0" w:color="auto"/>
-            </w:tcBorders>
-            <w:shd w:val="clear" w:color="auto" w:fill="auto"/>
-            <w:noWrap/>
-            <w:vAlign w:val="center"/>
+            <w:tcW w:w="1628" w:type="dxa"/>
+            <w:tcBorders>
+              <w:top w:val="nil"/>
+              <w:left w:val="nil"/>
+              <w:bottom w:val="single" w:sz="4" w:space="0" w:color="auto"/>
+              <w:right w:val="single" w:sz="4" w:space="0" w:color="auto"/>
+            </w:tcBorders>
+            <w:shd w:val="clear" w:color="auto" w:fill="auto"/>
+            <w:vAlign w:val="bottom"/>
             <w:hideMark/>
           </w:tcPr>
           <w:p>
@@ -1364,16 +1332,15 @@
         </w:tc>
         <w:tc>
           <w:tcPr>
-            <w:tcW w:w="4009" w:type="dxa"/>
-            <w:tcBorders>
-              <w:top w:val="nil"/>
-              <w:left w:val="nil"/>
-              <w:bottom w:val="single" w:sz="4" w:space="0" w:color="auto"/>
-              <w:right w:val="single" w:sz="4" w:space="0" w:color="auto"/>
-            </w:tcBorders>
-            <w:shd w:val="clear" w:color="auto" w:fill="auto"/>
-            <w:noWrap/>
-            <w:vAlign w:val="center"/>
+            <w:tcW w:w="3407" w:type="dxa"/>
+            <w:tcBorders>
+              <w:top w:val="nil"/>
+              <w:left w:val="nil"/>
+              <w:bottom w:val="single" w:sz="4" w:space="0" w:color="auto"/>
+              <w:right w:val="single" w:sz="4" w:space="0" w:color="auto"/>
+            </w:tcBorders>
+            <w:shd w:val="clear" w:color="auto" w:fill="auto"/>
+            <w:vAlign w:val="bottom"/>
             <w:hideMark/>
           </w:tcPr>
           <w:p>
@@ -1418,19 +1385,19 @@
                 <w:szCs w:val="24"/>
                 <w:lang w:eastAsia="en-CA"/>
               </w:rPr>
-              <w:t xml:space="preserve"> et al., 2020]</w:t>
+              <w:t xml:space="preserve"> et al., 2020] - https://CRAN.R-project.org/package=rstudioapi</w:t>
             </w:r>
           </w:p>
         </w:tc>
       </w:tr>
       <w:tr>
         <w:trPr>
-          <w:trHeight w:val="359"/>
+          <w:trHeight w:val="576"/>
           <w:jc w:val="center"/>
         </w:trPr>
         <w:tc>
           <w:tcPr>
-            <w:tcW w:w="2352" w:type="dxa"/>
+            <w:tcW w:w="1925" w:type="dxa"/>
             <w:tcBorders>
               <w:top w:val="nil"/>
               <w:left w:val="single" w:sz="4" w:space="0" w:color="auto"/>
@@ -1438,8 +1405,7 @@
               <w:right w:val="single" w:sz="4" w:space="0" w:color="auto"/>
             </w:tcBorders>
             <w:shd w:val="clear" w:color="auto" w:fill="auto"/>
-            <w:noWrap/>
-            <w:vAlign w:val="center"/>
+            <w:vAlign w:val="bottom"/>
             <w:hideMark/>
           </w:tcPr>
           <w:p>
@@ -1468,16 +1434,15 @@
         </w:tc>
         <w:tc>
           <w:tcPr>
-            <w:tcW w:w="1992" w:type="dxa"/>
-            <w:tcBorders>
-              <w:top w:val="nil"/>
-              <w:left w:val="nil"/>
-              <w:bottom w:val="single" w:sz="4" w:space="0" w:color="auto"/>
-              <w:right w:val="single" w:sz="4" w:space="0" w:color="auto"/>
-            </w:tcBorders>
-            <w:shd w:val="clear" w:color="auto" w:fill="auto"/>
-            <w:noWrap/>
-            <w:vAlign w:val="center"/>
+            <w:tcW w:w="1628" w:type="dxa"/>
+            <w:tcBorders>
+              <w:top w:val="nil"/>
+              <w:left w:val="nil"/>
+              <w:bottom w:val="single" w:sz="4" w:space="0" w:color="auto"/>
+              <w:right w:val="single" w:sz="4" w:space="0" w:color="auto"/>
+            </w:tcBorders>
+            <w:shd w:val="clear" w:color="auto" w:fill="auto"/>
+            <w:vAlign w:val="bottom"/>
             <w:hideMark/>
           </w:tcPr>
           <w:p>
@@ -1506,51 +1471,50 @@
         </w:tc>
         <w:tc>
           <w:tcPr>
-            <w:tcW w:w="4009" w:type="dxa"/>
-            <w:tcBorders>
-              <w:top w:val="nil"/>
-              <w:left w:val="nil"/>
-              <w:bottom w:val="single" w:sz="4" w:space="0" w:color="auto"/>
-              <w:right w:val="single" w:sz="4" w:space="0" w:color="auto"/>
-            </w:tcBorders>
-            <w:shd w:val="clear" w:color="auto" w:fill="auto"/>
-            <w:noWrap/>
-            <w:vAlign w:val="center"/>
-            <w:hideMark/>
-          </w:tcPr>
-          <w:p>
-            <w:pPr>
-              <w:spacing w:after="0" w:line="240" w:lineRule="auto"/>
-              <w:jc w:val="center"/>
-              <w:rPr>
-                <w:rFonts w:ascii="Times New Roman" w:eastAsia="Times New Roman" w:hAnsi="Times New Roman" w:cs="Times New Roman"/>
-                <w:color w:val="000000"/>
-                <w:sz w:val="24"/>
-                <w:szCs w:val="24"/>
-                <w:lang w:eastAsia="en-CA"/>
-              </w:rPr>
-            </w:pPr>
-            <w:r>
-              <w:rPr>
-                <w:rFonts w:ascii="Times New Roman" w:eastAsia="Times New Roman" w:hAnsi="Times New Roman" w:cs="Times New Roman"/>
-                <w:color w:val="000000"/>
-                <w:sz w:val="24"/>
-                <w:szCs w:val="24"/>
-                <w:lang w:eastAsia="en-CA"/>
-              </w:rPr>
-              <w:t>[Wickham and Seidel, 2020]</w:t>
+            <w:tcW w:w="3407" w:type="dxa"/>
+            <w:tcBorders>
+              <w:top w:val="nil"/>
+              <w:left w:val="nil"/>
+              <w:bottom w:val="single" w:sz="4" w:space="0" w:color="auto"/>
+              <w:right w:val="single" w:sz="4" w:space="0" w:color="auto"/>
+            </w:tcBorders>
+            <w:shd w:val="clear" w:color="auto" w:fill="auto"/>
+            <w:vAlign w:val="bottom"/>
+            <w:hideMark/>
+          </w:tcPr>
+          <w:p>
+            <w:pPr>
+              <w:spacing w:after="0" w:line="240" w:lineRule="auto"/>
+              <w:jc w:val="center"/>
+              <w:rPr>
+                <w:rFonts w:ascii="Times New Roman" w:eastAsia="Times New Roman" w:hAnsi="Times New Roman" w:cs="Times New Roman"/>
+                <w:color w:val="000000"/>
+                <w:sz w:val="24"/>
+                <w:szCs w:val="24"/>
+                <w:lang w:eastAsia="en-CA"/>
+              </w:rPr>
+            </w:pPr>
+            <w:r>
+              <w:rPr>
+                <w:rFonts w:ascii="Times New Roman" w:eastAsia="Times New Roman" w:hAnsi="Times New Roman" w:cs="Times New Roman"/>
+                <w:color w:val="000000"/>
+                <w:sz w:val="24"/>
+                <w:szCs w:val="24"/>
+                <w:lang w:eastAsia="en-CA"/>
+              </w:rPr>
+              <w:t>[Wickham and Seidel, 2020] - https://CRAN.R-project.org/package=scales</w:t>
             </w:r>
           </w:p>
         </w:tc>
       </w:tr>
       <w:tr>
         <w:trPr>
-          <w:trHeight w:val="359"/>
+          <w:trHeight w:val="576"/>
           <w:jc w:val="center"/>
         </w:trPr>
         <w:tc>
           <w:tcPr>
-            <w:tcW w:w="2352" w:type="dxa"/>
+            <w:tcW w:w="1925" w:type="dxa"/>
             <w:tcBorders>
               <w:top w:val="nil"/>
               <w:left w:val="single" w:sz="4" w:space="0" w:color="auto"/>
@@ -1558,8 +1522,7 @@
               <w:right w:val="single" w:sz="4" w:space="0" w:color="auto"/>
             </w:tcBorders>
             <w:shd w:val="clear" w:color="auto" w:fill="auto"/>
-            <w:noWrap/>
-            <w:vAlign w:val="center"/>
+            <w:vAlign w:val="bottom"/>
             <w:hideMark/>
           </w:tcPr>
           <w:p>
@@ -1588,16 +1551,15 @@
         </w:tc>
         <w:tc>
           <w:tcPr>
-            <w:tcW w:w="1992" w:type="dxa"/>
-            <w:tcBorders>
-              <w:top w:val="nil"/>
-              <w:left w:val="nil"/>
-              <w:bottom w:val="single" w:sz="4" w:space="0" w:color="auto"/>
-              <w:right w:val="single" w:sz="4" w:space="0" w:color="auto"/>
-            </w:tcBorders>
-            <w:shd w:val="clear" w:color="auto" w:fill="auto"/>
-            <w:noWrap/>
-            <w:vAlign w:val="center"/>
+            <w:tcW w:w="1628" w:type="dxa"/>
+            <w:tcBorders>
+              <w:top w:val="nil"/>
+              <w:left w:val="nil"/>
+              <w:bottom w:val="single" w:sz="4" w:space="0" w:color="auto"/>
+              <w:right w:val="single" w:sz="4" w:space="0" w:color="auto"/>
+            </w:tcBorders>
+            <w:shd w:val="clear" w:color="auto" w:fill="auto"/>
+            <w:vAlign w:val="bottom"/>
             <w:hideMark/>
           </w:tcPr>
           <w:p>
@@ -1626,16 +1588,15 @@
         </w:tc>
         <w:tc>
           <w:tcPr>
-            <w:tcW w:w="4009" w:type="dxa"/>
-            <w:tcBorders>
-              <w:top w:val="nil"/>
-              <w:left w:val="nil"/>
-              <w:bottom w:val="single" w:sz="4" w:space="0" w:color="auto"/>
-              <w:right w:val="single" w:sz="4" w:space="0" w:color="auto"/>
-            </w:tcBorders>
-            <w:shd w:val="clear" w:color="auto" w:fill="auto"/>
-            <w:noWrap/>
-            <w:vAlign w:val="center"/>
+            <w:tcW w:w="3407" w:type="dxa"/>
+            <w:tcBorders>
+              <w:top w:val="nil"/>
+              <w:left w:val="nil"/>
+              <w:bottom w:val="single" w:sz="4" w:space="0" w:color="auto"/>
+              <w:right w:val="single" w:sz="4" w:space="0" w:color="auto"/>
+            </w:tcBorders>
+            <w:shd w:val="clear" w:color="auto" w:fill="auto"/>
+            <w:vAlign w:val="bottom"/>
             <w:hideMark/>
           </w:tcPr>
           <w:p>
@@ -1680,19 +1641,19 @@
                 <w:szCs w:val="24"/>
                 <w:lang w:eastAsia="en-CA"/>
               </w:rPr>
-              <w:t>, 2021]</w:t>
+              <w:t>, 2021] - https://CRAN.R-project.org/package=survival</w:t>
             </w:r>
           </w:p>
         </w:tc>
       </w:tr>
       <w:tr>
         <w:trPr>
-          <w:trHeight w:val="359"/>
+          <w:trHeight w:val="576"/>
           <w:jc w:val="center"/>
         </w:trPr>
         <w:tc>
           <w:tcPr>
-            <w:tcW w:w="2352" w:type="dxa"/>
+            <w:tcW w:w="1925" w:type="dxa"/>
             <w:tcBorders>
               <w:top w:val="nil"/>
               <w:left w:val="single" w:sz="4" w:space="0" w:color="auto"/>
@@ -1700,8 +1661,7 @@
               <w:right w:val="single" w:sz="4" w:space="0" w:color="auto"/>
             </w:tcBorders>
             <w:shd w:val="clear" w:color="auto" w:fill="auto"/>
-            <w:noWrap/>
-            <w:vAlign w:val="center"/>
+            <w:vAlign w:val="bottom"/>
             <w:hideMark/>
           </w:tcPr>
           <w:p>
@@ -1732,16 +1692,15 @@
         </w:tc>
         <w:tc>
           <w:tcPr>
-            <w:tcW w:w="1992" w:type="dxa"/>
-            <w:tcBorders>
-              <w:top w:val="nil"/>
-              <w:left w:val="nil"/>
-              <w:bottom w:val="single" w:sz="4" w:space="0" w:color="auto"/>
-              <w:right w:val="single" w:sz="4" w:space="0" w:color="auto"/>
-            </w:tcBorders>
-            <w:shd w:val="clear" w:color="auto" w:fill="auto"/>
-            <w:noWrap/>
-            <w:vAlign w:val="center"/>
+            <w:tcW w:w="1628" w:type="dxa"/>
+            <w:tcBorders>
+              <w:top w:val="nil"/>
+              <w:left w:val="nil"/>
+              <w:bottom w:val="single" w:sz="4" w:space="0" w:color="auto"/>
+              <w:right w:val="single" w:sz="4" w:space="0" w:color="auto"/>
+            </w:tcBorders>
+            <w:shd w:val="clear" w:color="auto" w:fill="auto"/>
+            <w:vAlign w:val="bottom"/>
             <w:hideMark/>
           </w:tcPr>
           <w:p>
@@ -1770,39 +1729,38 @@
         </w:tc>
         <w:tc>
           <w:tcPr>
-            <w:tcW w:w="4009" w:type="dxa"/>
-            <w:tcBorders>
-              <w:top w:val="nil"/>
-              <w:left w:val="nil"/>
-              <w:bottom w:val="single" w:sz="4" w:space="0" w:color="auto"/>
-              <w:right w:val="single" w:sz="4" w:space="0" w:color="auto"/>
-            </w:tcBorders>
-            <w:shd w:val="clear" w:color="auto" w:fill="auto"/>
-            <w:noWrap/>
-            <w:vAlign w:val="center"/>
-            <w:hideMark/>
-          </w:tcPr>
-          <w:p>
-            <w:pPr>
-              <w:spacing w:after="0" w:line="240" w:lineRule="auto"/>
-              <w:jc w:val="center"/>
-              <w:rPr>
-                <w:rFonts w:ascii="Times New Roman" w:eastAsia="Times New Roman" w:hAnsi="Times New Roman" w:cs="Times New Roman"/>
-                <w:color w:val="000000"/>
-                <w:sz w:val="24"/>
-                <w:szCs w:val="24"/>
-                <w:lang w:eastAsia="en-CA"/>
-              </w:rPr>
-            </w:pPr>
-            <w:r>
-              <w:rPr>
-                <w:rFonts w:ascii="Times New Roman" w:eastAsia="Times New Roman" w:hAnsi="Times New Roman" w:cs="Times New Roman"/>
-                <w:color w:val="000000"/>
-                <w:sz w:val="24"/>
-                <w:szCs w:val="24"/>
-                <w:lang w:eastAsia="en-CA"/>
-              </w:rPr>
-              <w:t>[Wickham and Bryan, 2021]</w:t>
+            <w:tcW w:w="3407" w:type="dxa"/>
+            <w:tcBorders>
+              <w:top w:val="nil"/>
+              <w:left w:val="nil"/>
+              <w:bottom w:val="single" w:sz="4" w:space="0" w:color="auto"/>
+              <w:right w:val="single" w:sz="4" w:space="0" w:color="auto"/>
+            </w:tcBorders>
+            <w:shd w:val="clear" w:color="auto" w:fill="auto"/>
+            <w:vAlign w:val="bottom"/>
+            <w:hideMark/>
+          </w:tcPr>
+          <w:p>
+            <w:pPr>
+              <w:spacing w:after="0" w:line="240" w:lineRule="auto"/>
+              <w:jc w:val="center"/>
+              <w:rPr>
+                <w:rFonts w:ascii="Times New Roman" w:eastAsia="Times New Roman" w:hAnsi="Times New Roman" w:cs="Times New Roman"/>
+                <w:color w:val="000000"/>
+                <w:sz w:val="24"/>
+                <w:szCs w:val="24"/>
+                <w:lang w:eastAsia="en-CA"/>
+              </w:rPr>
+            </w:pPr>
+            <w:r>
+              <w:rPr>
+                <w:rFonts w:ascii="Times New Roman" w:eastAsia="Times New Roman" w:hAnsi="Times New Roman" w:cs="Times New Roman"/>
+                <w:color w:val="000000"/>
+                <w:sz w:val="24"/>
+                <w:szCs w:val="24"/>
+                <w:lang w:eastAsia="en-CA"/>
+              </w:rPr>
+              <w:t>[Wickham and Bryan, 2021] - https://CRAN.R-project.org/package=usethis</w:t>
             </w:r>
           </w:p>
         </w:tc>

</xml_diff>